<commit_message>
i love web apps
</commit_message>
<xml_diff>
--- a/crispian.docx
+++ b/crispian.docx
@@ -4,7 +4,25 @@
   <w:body>
     <w:p>
       <w:r>
-        <w:t>This is a Microsoft word document.</w:t>
+        <w:t xml:space="preserve">This is a Microsoft word document.  </w:t>
+      </w:r>
+      <w:r>
+        <w:rPr>
+          <w:color w:val="FF0000"/>
+        </w:rPr>
+        <w:t>(This is a change – Ve</w:t>
+      </w:r>
+      <w:r>
+        <w:rPr>
+          <w:color w:val="FF0000"/>
+        </w:rPr>
+        <w:t>rsion for main branch</w:t>
+      </w:r>
+      <w:r>
+        <w:rPr>
+          <w:color w:val="FF0000"/>
+        </w:rPr>
+        <w:t>)</w:t>
       </w:r>
     </w:p>
     <w:p>
@@ -47,8 +65,9 @@
           <w:sz w:val="20"/>
           <w:szCs w:val="20"/>
         </w:rPr>
-        <w:t xml:space="preserve"> Day speech from</w:t>
-      </w:r>
+        <w:t xml:space="preserve"> Day speech from </w:t>
+      </w:r>
+      <w:proofErr w:type="spellStart"/>
       <w:r>
         <w:rPr>
           <w:rFonts w:ascii="Arial" w:eastAsia="Times New Roman" w:hAnsi="Arial" w:cs="Arial"/>
@@ -58,9 +77,9 @@
           <w:sz w:val="20"/>
           <w:szCs w:val="20"/>
         </w:rPr>
-        <w:t xml:space="preserve"> </w:t>
-      </w:r>
-      <w:proofErr w:type="spellStart"/>
+        <w:t>Shakespear’s</w:t>
+      </w:r>
+      <w:proofErr w:type="spellEnd"/>
       <w:r>
         <w:rPr>
           <w:rFonts w:ascii="Arial" w:eastAsia="Times New Roman" w:hAnsi="Arial" w:cs="Arial"/>
@@ -70,74 +89,7 @@
           <w:sz w:val="20"/>
           <w:szCs w:val="20"/>
         </w:rPr>
-        <w:t>Shakespear’s</w:t>
-      </w:r>
-      <w:proofErr w:type="spellEnd"/>
-      <w:r>
-        <w:rPr>
-          <w:rFonts w:ascii="Arial" w:eastAsia="Times New Roman" w:hAnsi="Arial" w:cs="Arial"/>
-          <w:b/>
-          <w:bCs/>
-          <w:color w:val="202122"/>
-          <w:sz w:val="20"/>
-          <w:szCs w:val="20"/>
-        </w:rPr>
-        <w:t xml:space="preserve"> Henry V</w:t>
-      </w:r>
-      <w:r>
-        <w:rPr>
-          <w:rFonts w:ascii="Arial" w:eastAsia="Times New Roman" w:hAnsi="Arial" w:cs="Arial"/>
-          <w:b/>
-          <w:bCs/>
-          <w:color w:val="202122"/>
-          <w:sz w:val="20"/>
-          <w:szCs w:val="20"/>
-        </w:rPr>
-        <w:t xml:space="preserve"> </w:t>
-      </w:r>
-      <w:r>
-        <w:rPr>
-          <w:rFonts w:ascii="Arial" w:eastAsia="Times New Roman" w:hAnsi="Arial" w:cs="Arial"/>
-          <w:b/>
-          <w:bCs/>
-          <w:color w:val="202122"/>
-          <w:sz w:val="20"/>
-          <w:szCs w:val="20"/>
-        </w:rPr>
-        <w:t xml:space="preserve">[Source </w:t>
-      </w:r>
-      <w:r>
-        <w:rPr>
-          <w:rFonts w:ascii="Arial" w:eastAsia="Times New Roman" w:hAnsi="Arial" w:cs="Arial"/>
-          <w:b/>
-          <w:bCs/>
-          <w:color w:val="202122"/>
-          <w:sz w:val="20"/>
-          <w:szCs w:val="20"/>
-        </w:rPr>
-        <w:t>–</w:t>
-      </w:r>
-      <w:r>
-        <w:rPr>
-          <w:rFonts w:ascii="Arial" w:eastAsia="Times New Roman" w:hAnsi="Arial" w:cs="Arial"/>
-          <w:b/>
-          <w:bCs/>
-          <w:color w:val="202122"/>
-          <w:sz w:val="20"/>
-          <w:szCs w:val="20"/>
-        </w:rPr>
-        <w:t xml:space="preserve"> Wikipedia</w:t>
-      </w:r>
-      <w:r>
-        <w:rPr>
-          <w:rFonts w:ascii="Arial" w:eastAsia="Times New Roman" w:hAnsi="Arial" w:cs="Arial"/>
-          <w:b/>
-          <w:bCs/>
-          <w:color w:val="202122"/>
-          <w:sz w:val="20"/>
-          <w:szCs w:val="20"/>
-        </w:rPr>
-        <w:t>]</w:t>
+        <w:t xml:space="preserve"> Henry V [Source – Wikipedia]</w:t>
       </w:r>
     </w:p>
     <w:p>
@@ -1114,6 +1066,13 @@
         </w:rPr>
         <w:t>hat fought with us upon Saint Crispin's day.</w:t>
       </w:r>
+    </w:p>
+    <w:p>
+      <w:pPr>
+        <w:pStyle w:val="larger"/>
+        <w:shd w:val="clear" w:color="auto" w:fill="FFFFFF"/>
+        <w:spacing w:before="0" w:beforeAutospacing="0" w:after="150" w:afterAutospacing="0"/>
+      </w:pPr>
     </w:p>
     <w:sectPr>
       <w:pgSz w:w="12240" w:h="15840"/>
@@ -1573,6 +1532,7 @@
     <w:name w:val="Normal (Web)"/>
     <w:basedOn w:val="Normal"/>
     <w:uiPriority w:val="99"/>
+    <w:semiHidden/>
     <w:unhideWhenUsed/>
     <w:rsid w:val="00094D0B"/>
     <w:pPr>
@@ -1580,23 +1540,6 @@
     </w:pPr>
     <w:rPr>
       <w:rFonts w:ascii="Times New Roman" w:eastAsia="Times New Roman" w:hAnsi="Times New Roman" w:cs="Times New Roman"/>
-    </w:rPr>
-  </w:style>
-  <w:style w:type="character" w:customStyle="1" w:styleId="apple-converted-space">
-    <w:name w:val="apple-converted-space"/>
-    <w:basedOn w:val="DefaultParagraphFont"/>
-    <w:rsid w:val="00AD0DA9"/>
-  </w:style>
-  <w:style w:type="character" w:styleId="Hyperlink">
-    <w:name w:val="Hyperlink"/>
-    <w:basedOn w:val="DefaultParagraphFont"/>
-    <w:uiPriority w:val="99"/>
-    <w:semiHidden/>
-    <w:unhideWhenUsed/>
-    <w:rsid w:val="00AD0DA9"/>
-    <w:rPr>
-      <w:color w:val="0000FF"/>
-      <w:u w:val="single"/>
     </w:rPr>
   </w:style>
 </w:styles>

</xml_diff>